<commit_message>
added safety check to make sure valid data was getting parsed
</commit_message>
<xml_diff>
--- a/backend/src/newResume.docx
+++ b/backend/src/newResume.docx
@@ -41,7 +41,7 @@
           <w:iCs/>
           <w:szCs w:val="24"/>
         </w:rPr>
-        <w:t xml:space="preserve">A highly motivated and experienced professional with a proven track record in manufacturing, warehousing, and materials handling. Skilled in operating various machinery, including forklifts, pallet jacks, and coilers, and possesses extensive knowledge in assembly, loading and unloading, and electrical systems. Eager to leverage my expertise and adaptability to contribute to a dynamic and growing organization.</w:t>
+        <w:t xml:space="preserve">A dedicated and experienced professional with a proven track record in both barbering and warehouse operations. Skilled in various aspects of hair styling, customer service, and forklift operation. Eager to leverage my diverse skillset and strong work ethic to contribute to a dynamic team.</w:t>
       </w:r>
     </w:p>
     <w:p>
@@ -238,7 +238,29 @@
                 <w:sz w:val="22"/>
                 <w:szCs w:val="22"/>
               </w:rPr>
-              <w:t xml:space="preserve">Heavy lifting</w:t>
+              <w:t xml:space="preserve">Pallet Jack</w:t>
+            </w:r>
+          </w:p>
+          <w:p>
+            <w:pPr>
+              <w:pStyle w:val="ListParagraph"/>
+              <w:numPr>
+                <w:ilvl w:val="0"/>
+                <w:numId w:val="5"/>
+              </w:numPr>
+              <w:rPr>
+                <w:rFonts w:ascii="Calibri" w:hAnsi="Calibri" w:cs="Calibri"/>
+                <w:sz w:val="22"/>
+                <w:szCs w:val="22"/>
+              </w:rPr>
+            </w:pPr>
+            <w:r>
+              <w:rPr>
+                <w:rFonts w:ascii="Calibri" w:hAnsi="Calibri" w:cs="Calibri"/>
+                <w:sz w:val="22"/>
+                <w:szCs w:val="22"/>
+              </w:rPr>
+              <w:t xml:space="preserve">Order Picking</w:t>
             </w:r>
           </w:p>
           <w:p>
@@ -304,7 +326,7 @@
                 <w:sz w:val="22"/>
                 <w:szCs w:val="22"/>
               </w:rPr>
-              <w:t xml:space="preserve">Assembly</w:t>
+              <w:t xml:space="preserve">Shipping</w:t>
             </w:r>
           </w:p>
           <w:p>
@@ -326,7 +348,7 @@
                 <w:sz w:val="22"/>
                 <w:szCs w:val="22"/>
               </w:rPr>
-              <w:t xml:space="preserve">Manufacturing</w:t>
+              <w:t xml:space="preserve">Receiving</w:t>
             </w:r>
           </w:p>
           <w:p>
@@ -348,7 +370,7 @@
                 <w:sz w:val="22"/>
                 <w:szCs w:val="22"/>
               </w:rPr>
-              <w:t xml:space="preserve">Leadership</w:t>
+              <w:t xml:space="preserve">Cleaning Experience</w:t>
             </w:r>
           </w:p>
           <w:p>
@@ -370,7 +392,7 @@
                 <w:sz w:val="22"/>
                 <w:szCs w:val="22"/>
               </w:rPr>
-              <w:t xml:space="preserve">Precision measuring instruments</w:t>
+              <w:t xml:space="preserve">Barbering</w:t>
             </w:r>
           </w:p>
           <w:p>
@@ -392,7 +414,7 @@
                 <w:sz w:val="22"/>
                 <w:szCs w:val="22"/>
               </w:rPr>
-              <w:t xml:space="preserve">Supervising experience</w:t>
+              <w:t xml:space="preserve">Hair styling</w:t>
             </w:r>
           </w:p>
           <w:p>
@@ -414,95 +436,7 @@
                 <w:sz w:val="22"/>
                 <w:szCs w:val="22"/>
               </w:rPr>
-              <w:t xml:space="preserve">Warehouse experience</w:t>
-            </w:r>
-          </w:p>
-          <w:p>
-            <w:pPr>
-              <w:pStyle w:val="ListParagraph"/>
-              <w:numPr>
-                <w:ilvl w:val="0"/>
-                <w:numId w:val="5"/>
-              </w:numPr>
-              <w:rPr>
-                <w:rFonts w:ascii="Calibri" w:hAnsi="Calibri" w:cs="Calibri"/>
-                <w:sz w:val="22"/>
-                <w:szCs w:val="22"/>
-              </w:rPr>
-            </w:pPr>
-            <w:r>
-              <w:rPr>
-                <w:rFonts w:ascii="Calibri" w:hAnsi="Calibri" w:cs="Calibri"/>
-                <w:sz w:val="22"/>
-                <w:szCs w:val="22"/>
-              </w:rPr>
-              <w:t xml:space="preserve">Electrical systems</w:t>
-            </w:r>
-          </w:p>
-          <w:p>
-            <w:pPr>
-              <w:pStyle w:val="ListParagraph"/>
-              <w:numPr>
-                <w:ilvl w:val="0"/>
-                <w:numId w:val="5"/>
-              </w:numPr>
-              <w:rPr>
-                <w:rFonts w:ascii="Calibri" w:hAnsi="Calibri" w:cs="Calibri"/>
-                <w:sz w:val="22"/>
-                <w:szCs w:val="22"/>
-              </w:rPr>
-            </w:pPr>
-            <w:r>
-              <w:rPr>
-                <w:rFonts w:ascii="Calibri" w:hAnsi="Calibri" w:cs="Calibri"/>
-                <w:sz w:val="22"/>
-                <w:szCs w:val="22"/>
-              </w:rPr>
-              <w:t xml:space="preserve">Janitorial experience</w:t>
-            </w:r>
-          </w:p>
-          <w:p>
-            <w:pPr>
-              <w:pStyle w:val="ListParagraph"/>
-              <w:numPr>
-                <w:ilvl w:val="0"/>
-                <w:numId w:val="5"/>
-              </w:numPr>
-              <w:rPr>
-                <w:rFonts w:ascii="Calibri" w:hAnsi="Calibri" w:cs="Calibri"/>
-                <w:sz w:val="22"/>
-                <w:szCs w:val="22"/>
-              </w:rPr>
-            </w:pPr>
-            <w:r>
-              <w:rPr>
-                <w:rFonts w:ascii="Calibri" w:hAnsi="Calibri" w:cs="Calibri"/>
-                <w:sz w:val="22"/>
-                <w:szCs w:val="22"/>
-              </w:rPr>
-              <w:t xml:space="preserve">Materials handling</w:t>
-            </w:r>
-          </w:p>
-          <w:p>
-            <w:pPr>
-              <w:pStyle w:val="ListParagraph"/>
-              <w:numPr>
-                <w:ilvl w:val="0"/>
-                <w:numId w:val="5"/>
-              </w:numPr>
-              <w:rPr>
-                <w:rFonts w:ascii="Calibri" w:hAnsi="Calibri" w:cs="Calibri"/>
-                <w:sz w:val="22"/>
-                <w:szCs w:val="22"/>
-              </w:rPr>
-            </w:pPr>
-            <w:r>
-              <w:rPr>
-                <w:rFonts w:ascii="Calibri" w:hAnsi="Calibri" w:cs="Calibri"/>
-                <w:sz w:val="22"/>
-                <w:szCs w:val="22"/>
-              </w:rPr>
-              <w:t xml:space="preserve">Sales</w:t>
+              <w:t xml:space="preserve">Communication skills</w:t>
             </w:r>
           </w:p>
           <w:p>
@@ -546,249 +480,7 @@
                 <w:sz w:val="22"/>
                 <w:szCs w:val="22"/>
               </w:rPr>
-              <w:t xml:space="preserve">Warehouse management system</w:t>
-            </w:r>
-          </w:p>
-          <w:p>
-            <w:pPr>
-              <w:pStyle w:val="ListParagraph"/>
-              <w:numPr>
-                <w:ilvl w:val="0"/>
-                <w:numId w:val="5"/>
-              </w:numPr>
-              <w:rPr>
-                <w:rFonts w:ascii="Calibri" w:hAnsi="Calibri" w:cs="Calibri"/>
-                <w:sz w:val="22"/>
-                <w:szCs w:val="22"/>
-              </w:rPr>
-            </w:pPr>
-            <w:r>
-              <w:rPr>
-                <w:rFonts w:ascii="Calibri" w:hAnsi="Calibri" w:cs="Calibri"/>
-                <w:sz w:val="22"/>
-                <w:szCs w:val="22"/>
-              </w:rPr>
-              <w:t xml:space="preserve">Hazardous material handling</w:t>
-            </w:r>
-          </w:p>
-          <w:p>
-            <w:pPr>
-              <w:pStyle w:val="ListParagraph"/>
-              <w:numPr>
-                <w:ilvl w:val="0"/>
-                <w:numId w:val="5"/>
-              </w:numPr>
-              <w:rPr>
-                <w:rFonts w:ascii="Calibri" w:hAnsi="Calibri" w:cs="Calibri"/>
-                <w:sz w:val="22"/>
-                <w:szCs w:val="22"/>
-              </w:rPr>
-            </w:pPr>
-            <w:r>
-              <w:rPr>
-                <w:rFonts w:ascii="Calibri" w:hAnsi="Calibri" w:cs="Calibri"/>
-                <w:sz w:val="22"/>
-                <w:szCs w:val="22"/>
-              </w:rPr>
-              <w:t xml:space="preserve">Software troubleshooting</w:t>
-            </w:r>
-          </w:p>
-          <w:p>
-            <w:pPr>
-              <w:pStyle w:val="ListParagraph"/>
-              <w:numPr>
-                <w:ilvl w:val="0"/>
-                <w:numId w:val="5"/>
-              </w:numPr>
-              <w:rPr>
-                <w:rFonts w:ascii="Calibri" w:hAnsi="Calibri" w:cs="Calibri"/>
-                <w:sz w:val="22"/>
-                <w:szCs w:val="22"/>
-              </w:rPr>
-            </w:pPr>
-            <w:r>
-              <w:rPr>
-                <w:rFonts w:ascii="Calibri" w:hAnsi="Calibri" w:cs="Calibri"/>
-                <w:sz w:val="22"/>
-                <w:szCs w:val="22"/>
-              </w:rPr>
-              <w:t xml:space="preserve">Purchasing</w:t>
-            </w:r>
-          </w:p>
-          <w:p>
-            <w:pPr>
-              <w:pStyle w:val="ListParagraph"/>
-              <w:numPr>
-                <w:ilvl w:val="0"/>
-                <w:numId w:val="5"/>
-              </w:numPr>
-              <w:rPr>
-                <w:rFonts w:ascii="Calibri" w:hAnsi="Calibri" w:cs="Calibri"/>
-                <w:sz w:val="22"/>
-                <w:szCs w:val="22"/>
-              </w:rPr>
-            </w:pPr>
-            <w:r>
-              <w:rPr>
-                <w:rFonts w:ascii="Calibri" w:hAnsi="Calibri" w:cs="Calibri"/>
-                <w:sz w:val="22"/>
-                <w:szCs w:val="22"/>
-              </w:rPr>
-              <w:t xml:space="preserve">Communication skills</w:t>
-            </w:r>
-          </w:p>
-          <w:p>
-            <w:pPr>
-              <w:pStyle w:val="ListParagraph"/>
-              <w:numPr>
-                <w:ilvl w:val="0"/>
-                <w:numId w:val="5"/>
-              </w:numPr>
-              <w:rPr>
-                <w:rFonts w:ascii="Calibri" w:hAnsi="Calibri" w:cs="Calibri"/>
-                <w:sz w:val="22"/>
-                <w:szCs w:val="22"/>
-              </w:rPr>
-            </w:pPr>
-            <w:r>
-              <w:rPr>
-                <w:rFonts w:ascii="Calibri" w:hAnsi="Calibri" w:cs="Calibri"/>
-                <w:sz w:val="22"/>
-                <w:szCs w:val="22"/>
-              </w:rPr>
-              <w:t xml:space="preserve">Merchandising</w:t>
-            </w:r>
-          </w:p>
-          <w:p>
-            <w:pPr>
-              <w:pStyle w:val="ListParagraph"/>
-              <w:numPr>
-                <w:ilvl w:val="0"/>
-                <w:numId w:val="5"/>
-              </w:numPr>
-              <w:rPr>
-                <w:rFonts w:ascii="Calibri" w:hAnsi="Calibri" w:cs="Calibri"/>
-                <w:sz w:val="22"/>
-                <w:szCs w:val="22"/>
-              </w:rPr>
-            </w:pPr>
-            <w:r>
-              <w:rPr>
-                <w:rFonts w:ascii="Calibri" w:hAnsi="Calibri" w:cs="Calibri"/>
-                <w:sz w:val="22"/>
-                <w:szCs w:val="22"/>
-              </w:rPr>
-              <w:t xml:space="preserve">Hand tools</w:t>
-            </w:r>
-          </w:p>
-          <w:p>
-            <w:pPr>
-              <w:pStyle w:val="ListParagraph"/>
-              <w:numPr>
-                <w:ilvl w:val="0"/>
-                <w:numId w:val="5"/>
-              </w:numPr>
-              <w:rPr>
-                <w:rFonts w:ascii="Calibri" w:hAnsi="Calibri" w:cs="Calibri"/>
-                <w:sz w:val="22"/>
-                <w:szCs w:val="22"/>
-              </w:rPr>
-            </w:pPr>
-            <w:r>
-              <w:rPr>
-                <w:rFonts w:ascii="Calibri" w:hAnsi="Calibri" w:cs="Calibri"/>
-                <w:sz w:val="22"/>
-                <w:szCs w:val="22"/>
-              </w:rPr>
-              <w:t xml:space="preserve">Power tools</w:t>
-            </w:r>
-          </w:p>
-          <w:p>
-            <w:pPr>
-              <w:pStyle w:val="ListParagraph"/>
-              <w:numPr>
-                <w:ilvl w:val="0"/>
-                <w:numId w:val="5"/>
-              </w:numPr>
-              <w:rPr>
-                <w:rFonts w:ascii="Calibri" w:hAnsi="Calibri" w:cs="Calibri"/>
-                <w:sz w:val="22"/>
-                <w:szCs w:val="22"/>
-              </w:rPr>
-            </w:pPr>
-            <w:r>
-              <w:rPr>
-                <w:rFonts w:ascii="Calibri" w:hAnsi="Calibri" w:cs="Calibri"/>
-                <w:sz w:val="22"/>
-                <w:szCs w:val="22"/>
-              </w:rPr>
-              <w:t xml:space="preserve">Carpentry</w:t>
-            </w:r>
-          </w:p>
-          <w:p>
-            <w:pPr>
-              <w:pStyle w:val="ListParagraph"/>
-              <w:numPr>
-                <w:ilvl w:val="0"/>
-                <w:numId w:val="5"/>
-              </w:numPr>
-              <w:rPr>
-                <w:rFonts w:ascii="Calibri" w:hAnsi="Calibri" w:cs="Calibri"/>
-                <w:sz w:val="22"/>
-                <w:szCs w:val="22"/>
-              </w:rPr>
-            </w:pPr>
-            <w:r>
-              <w:rPr>
-                <w:rFonts w:ascii="Calibri" w:hAnsi="Calibri" w:cs="Calibri"/>
-                <w:sz w:val="22"/>
-                <w:szCs w:val="22"/>
-              </w:rPr>
-              <w:t xml:space="preserve">Microsoft Office</w:t>
-            </w:r>
-          </w:p>
-          <w:p>
-            <w:pPr>
-              <w:pStyle w:val="ListParagraph"/>
-              <w:numPr>
-                <w:ilvl w:val="0"/>
-                <w:numId w:val="5"/>
-              </w:numPr>
-              <w:rPr>
-                <w:rFonts w:ascii="Calibri" w:hAnsi="Calibri" w:cs="Calibri"/>
-                <w:sz w:val="22"/>
-                <w:szCs w:val="22"/>
-              </w:rPr>
-            </w:pPr>
-            <w:r>
-              <w:rPr>
-                <w:rFonts w:ascii="Calibri" w:hAnsi="Calibri" w:cs="Calibri"/>
-                <w:sz w:val="22"/>
-                <w:szCs w:val="22"/>
-              </w:rPr>
-              <w:t xml:space="preserve">Negotiation</w:t>
-            </w:r>
-          </w:p>
-          <w:p>
-            <w:pPr>
-              <w:pStyle w:val="ListParagraph"/>
-              <w:numPr>
-                <w:ilvl w:val="0"/>
-                <w:numId w:val="5"/>
-              </w:numPr>
-              <w:rPr>
-                <w:rFonts w:ascii="Calibri" w:hAnsi="Calibri" w:cs="Calibri"/>
-                <w:sz w:val="22"/>
-                <w:szCs w:val="22"/>
-              </w:rPr>
-            </w:pPr>
-            <w:r>
-              <w:rPr>
-                <w:rFonts w:ascii="Calibri" w:hAnsi="Calibri" w:cs="Calibri"/>
-                <w:sz w:val="22"/>
-                <w:szCs w:val="22"/>
-              </w:rPr>
-              <w:t xml:space="preserve">Freight</w:t>
+              <w:t xml:space="preserve">Sales</w:t>
             </w:r>
           </w:p>
         </w:tc>
@@ -860,7 +552,7 @@
                 <w:sz w:val="22"/>
                 <w:szCs w:val="22"/>
               </w:rPr>
-              <w:t xml:space="preserve">Walter Hines Page High School</w:t>
+              <w:t xml:space="preserve">Oconoluftee Job Corps Center</w:t>
             </w:r>
           </w:p>
           <w:p>
@@ -882,7 +574,7 @@
                 <w:sz w:val="22"/>
                 <w:szCs w:val="22"/>
               </w:rPr>
-              <w:t xml:space="preserve">High school diploma</w:t>
+              <w:t xml:space="preserve">GED</w:t>
             </w:r>
           </w:p>
           <w:p>
@@ -1033,7 +725,7 @@
           <w:b/>
           <w:bCs/>
         </w:rPr>
-        <w:t xml:space="preserve">MD VA Milk Producers</w:t>
+        <w:t xml:space="preserve">Jojos Barbershop</w:t>
       </w:r>
       <w:r>
         <w:rPr>
@@ -1057,7 +749,7 @@
           <w:b/>
           <w:bCs/>
         </w:rPr>
-        <w:t xml:space="preserve">High Point, NC</w:t>
+        <w:t xml:space="preserve">Fayetteville, NC</w:t>
       </w:r>
       <w:r>
         <w:rPr>
@@ -1071,7 +763,7 @@
           <w:b/>
           <w:bCs/>
         </w:rPr>
-        <w:t xml:space="preserve">December 2021</w:t>
+        <w:t xml:space="preserve">January 2016</w:t>
       </w:r>
       <w:proofErr w:type="spellStart"/>
       <w:r>
@@ -1089,7 +781,7 @@
           <w:b/>
           <w:bCs/>
         </w:rPr>
-        <w:t xml:space="preserve"> – October 2023</w:t>
+        <w:t xml:space="preserve"> – June 2024</w:t>
       </w:r>
       <w:proofErr w:type="spellStart"/>
       <w:r>
@@ -1127,7 +819,7 @@
           <w:b/>
           <w:bCs/>
         </w:rPr>
-        <w:t xml:space="preserve">Forklift Operator</w:t>
+        <w:t xml:space="preserve">Licensed Barber</w:t>
       </w:r>
       <w:r>
         <w:rPr>
@@ -1164,7 +856,145 @@
         <w:rPr>
           <w:rFonts w:eastAsia="MS Mincho"/>
         </w:rPr>
-        <w:t xml:space="preserve">Loaded trucks using forklift</w:t>
+        <w:t xml:space="preserve">Provided hair styling and barbering services to clients.</w:t>
+      </w:r>
+    </w:p>
+    <w:p>
+      <w:pPr>
+        <w:tabs>
+          <w:tab w:val="left" w:pos="8460"/>
+        </w:tabs>
+        <w:rPr>
+          <w:rFonts w:eastAsia="MS Mincho"/>
+        </w:rPr>
+      </w:pPr>
+    </w:p>
+    <w:p>
+      <w:pPr>
+        <w:tabs>
+          <w:tab w:val="left" w:pos="8010"/>
+        </w:tabs>
+        <w:rPr>
+          <w:rFonts w:eastAsia="MS Mincho"/>
+        </w:rPr>
+      </w:pPr>
+      <w:r>
+        <w:rPr>
+          <w:rFonts w:eastAsia="MS Mincho"/>
+          <w:b/>
+          <w:bCs/>
+        </w:rPr>
+        <w:t xml:space="preserve">Toy R Us Distribution Center</w:t>
+      </w:r>
+      <w:r>
+        <w:rPr>
+          <w:rFonts w:eastAsia="MS Mincho"/>
+          <w:b/>
+          <w:bCs/>
+        </w:rPr>
+        <w:t/>
+      </w:r>
+      <w:r>
+        <w:rPr>
+          <w:rFonts w:eastAsia="MS Mincho"/>
+          <w:b/>
+          <w:bCs/>
+        </w:rPr>
+        <w:t xml:space="preserve"> </w:t>
+      </w:r>
+      <w:r>
+        <w:rPr>
+          <w:rFonts w:eastAsia="MS Mincho"/>
+          <w:b/>
+          <w:bCs/>
+        </w:rPr>
+        <w:t xml:space="preserve">Macon, GA</w:t>
+      </w:r>
+      <w:r>
+        <w:rPr>
+          <w:rFonts w:eastAsia="MS Mincho"/>
+        </w:rPr>
+        <w:tab/>
+      </w:r>
+      <w:r>
+        <w:rPr>
+          <w:rFonts w:eastAsia="MS Mincho"/>
+          <w:b/>
+          <w:bCs/>
+        </w:rPr>
+        <w:t xml:space="preserve">January 2009</w:t>
+      </w:r>
+      <w:proofErr w:type="spellStart"/>
+      <w:r>
+        <w:rPr>
+          <w:rFonts w:eastAsia="MS Mincho"/>
+          <w:b/>
+          <w:bCs/>
+        </w:rPr>
+        <w:t/>
+      </w:r>
+      <w:proofErr w:type="spellEnd"/>
+      <w:r>
+        <w:rPr>
+          <w:rFonts w:eastAsia="MS Mincho"/>
+          <w:b/>
+          <w:bCs/>
+        </w:rPr>
+        <w:t xml:space="preserve"> – January 2012</w:t>
+      </w:r>
+      <w:proofErr w:type="spellStart"/>
+      <w:r>
+        <w:rPr>
+          <w:rFonts w:eastAsia="MS Mincho"/>
+          <w:b/>
+          <w:bCs/>
+        </w:rPr>
+        <w:t/>
+      </w:r>
+      <w:proofErr w:type="spellEnd"/>
+      <w:r>
+        <w:rPr>
+          <w:rFonts w:eastAsia="MS Mincho"/>
+          <w:b/>
+          <w:bCs/>
+        </w:rPr>
+        <w:t/>
+      </w:r>
+    </w:p>
+    <w:p>
+      <w:pPr>
+        <w:tabs>
+          <w:tab w:val="left" w:pos="8460"/>
+        </w:tabs>
+        <w:rPr>
+          <w:rFonts w:eastAsia="MS Mincho"/>
+          <w:b/>
+          <w:bCs/>
+        </w:rPr>
+      </w:pPr>
+      <w:r>
+        <w:rPr>
+          <w:rFonts w:eastAsia="MS Mincho"/>
+          <w:b/>
+          <w:bCs/>
+        </w:rPr>
+        <w:t xml:space="preserve">Forklift Operator</w:t>
+      </w:r>
+      <w:r>
+        <w:rPr>
+          <w:rFonts w:eastAsia="MS Mincho"/>
+          <w:b/>
+          <w:bCs/>
+        </w:rPr>
+        <w:t/>
+      </w:r>
+      <w:r>
+        <w:rPr>
+          <w:rFonts w:eastAsia="MS Mincho"/>
+          <w:b/>
+          <w:bCs/>
+        </w:rPr>
+        <w:t/>
       </w:r>
     </w:p>
     <w:p>
@@ -1185,1309 +1015,7 @@
         <w:rPr>
           <w:rFonts w:eastAsia="MS Mincho"/>
         </w:rPr>
-        <w:t xml:space="preserve">Operated the strap X</w:t>
-      </w:r>
-    </w:p>
-    <w:p>
-      <w:pPr>
-        <w:pStyle w:val="ListParagraph"/>
-        <w:numPr>
-          <w:ilvl w:val="0"/>
-          <w:numId w:val="5"/>
-        </w:numPr>
-        <w:tabs>
-          <w:tab w:val="left" w:pos="8460"/>
-        </w:tabs>
-        <w:rPr>
-          <w:rFonts w:eastAsia="MS Mincho"/>
-        </w:rPr>
-      </w:pPr>
-      <w:r>
-        <w:rPr>
-          <w:rFonts w:eastAsia="MS Mincho"/>
-        </w:rPr>
-        <w:t xml:space="preserve">Loaded milk products</w:t>
-      </w:r>
-    </w:p>
-    <w:p>
-      <w:pPr>
-        <w:tabs>
-          <w:tab w:val="left" w:pos="8460"/>
-        </w:tabs>
-        <w:rPr>
-          <w:rFonts w:eastAsia="MS Mincho"/>
-        </w:rPr>
-      </w:pPr>
-    </w:p>
-    <w:p>
-      <w:pPr>
-        <w:tabs>
-          <w:tab w:val="left" w:pos="8010"/>
-        </w:tabs>
-        <w:rPr>
-          <w:rFonts w:eastAsia="MS Mincho"/>
-        </w:rPr>
-      </w:pPr>
-      <w:r>
-        <w:rPr>
-          <w:rFonts w:eastAsia="MS Mincho"/>
-          <w:b/>
-          <w:bCs/>
-        </w:rPr>
-        <w:t xml:space="preserve">NFI Industries</w:t>
-      </w:r>
-      <w:r>
-        <w:rPr>
-          <w:rFonts w:eastAsia="MS Mincho"/>
-          <w:b/>
-          <w:bCs/>
-        </w:rPr>
-        <w:t/>
-      </w:r>
-      <w:r>
-        <w:rPr>
-          <w:rFonts w:eastAsia="MS Mincho"/>
-          <w:b/>
-          <w:bCs/>
-        </w:rPr>
-        <w:t xml:space="preserve"> </w:t>
-      </w:r>
-      <w:r>
-        <w:rPr>
-          <w:rFonts w:eastAsia="MS Mincho"/>
-          <w:b/>
-          <w:bCs/>
-        </w:rPr>
-        <w:t xml:space="preserve">Greensboro, NC</w:t>
-      </w:r>
-      <w:r>
-        <w:rPr>
-          <w:rFonts w:eastAsia="MS Mincho"/>
-        </w:rPr>
-        <w:tab/>
-      </w:r>
-      <w:r>
-        <w:rPr>
-          <w:rFonts w:eastAsia="MS Mincho"/>
-          <w:b/>
-          <w:bCs/>
-        </w:rPr>
-        <w:t xml:space="preserve">February 2019</w:t>
-      </w:r>
-      <w:proofErr w:type="spellStart"/>
-      <w:r>
-        <w:rPr>
-          <w:rFonts w:eastAsia="MS Mincho"/>
-          <w:b/>
-          <w:bCs/>
-        </w:rPr>
-        <w:t/>
-      </w:r>
-      <w:proofErr w:type="spellEnd"/>
-      <w:r>
-        <w:rPr>
-          <w:rFonts w:eastAsia="MS Mincho"/>
-          <w:b/>
-          <w:bCs/>
-        </w:rPr>
-        <w:t xml:space="preserve"> – October 2021</w:t>
-      </w:r>
-      <w:proofErr w:type="spellStart"/>
-      <w:r>
-        <w:rPr>
-          <w:rFonts w:eastAsia="MS Mincho"/>
-          <w:b/>
-          <w:bCs/>
-        </w:rPr>
-        <w:t/>
-      </w:r>
-      <w:proofErr w:type="spellEnd"/>
-      <w:r>
-        <w:rPr>
-          <w:rFonts w:eastAsia="MS Mincho"/>
-          <w:b/>
-          <w:bCs/>
-        </w:rPr>
-        <w:t/>
-      </w:r>
-    </w:p>
-    <w:p>
-      <w:pPr>
-        <w:tabs>
-          <w:tab w:val="left" w:pos="8460"/>
-        </w:tabs>
-        <w:rPr>
-          <w:rFonts w:eastAsia="MS Mincho"/>
-          <w:b/>
-          <w:bCs/>
-        </w:rPr>
-      </w:pPr>
-      <w:r>
-        <w:rPr>
-          <w:rFonts w:eastAsia="MS Mincho"/>
-          <w:b/>
-          <w:bCs/>
-        </w:rPr>
-        <w:t xml:space="preserve">Forklift Operator</w:t>
-      </w:r>
-      <w:r>
-        <w:rPr>
-          <w:rFonts w:eastAsia="MS Mincho"/>
-          <w:b/>
-          <w:bCs/>
-        </w:rPr>
-        <w:t/>
-      </w:r>
-      <w:r>
-        <w:rPr>
-          <w:rFonts w:eastAsia="MS Mincho"/>
-          <w:b/>
-          <w:bCs/>
-        </w:rPr>
-        <w:t/>
-      </w:r>
-    </w:p>
-    <w:p>
-      <w:pPr>
-        <w:pStyle w:val="ListParagraph"/>
-        <w:numPr>
-          <w:ilvl w:val="0"/>
-          <w:numId w:val="5"/>
-        </w:numPr>
-        <w:tabs>
-          <w:tab w:val="left" w:pos="8460"/>
-        </w:tabs>
-        <w:rPr>
-          <w:rFonts w:eastAsia="MS Mincho"/>
-        </w:rPr>
-      </w:pPr>
-      <w:r>
-        <w:rPr>
-          <w:rFonts w:eastAsia="MS Mincho"/>
-        </w:rPr>
-        <w:t xml:space="preserve">Loaded and unloaded trucks using forklift</w:t>
-      </w:r>
-    </w:p>
-    <w:p>
-      <w:pPr>
-        <w:pStyle w:val="ListParagraph"/>
-        <w:numPr>
-          <w:ilvl w:val="0"/>
-          <w:numId w:val="5"/>
-        </w:numPr>
-        <w:tabs>
-          <w:tab w:val="left" w:pos="8460"/>
-        </w:tabs>
-        <w:rPr>
-          <w:rFonts w:eastAsia="MS Mincho"/>
-        </w:rPr>
-      </w:pPr>
-      <w:r>
-        <w:rPr>
-          <w:rFonts w:eastAsia="MS Mincho"/>
-        </w:rPr>
-        <w:t xml:space="preserve">Stage products</w:t>
-      </w:r>
-    </w:p>
-    <w:p>
-      <w:pPr>
-        <w:tabs>
-          <w:tab w:val="left" w:pos="8460"/>
-        </w:tabs>
-        <w:rPr>
-          <w:rFonts w:eastAsia="MS Mincho"/>
-        </w:rPr>
-      </w:pPr>
-    </w:p>
-    <w:p>
-      <w:pPr>
-        <w:tabs>
-          <w:tab w:val="left" w:pos="8010"/>
-        </w:tabs>
-        <w:rPr>
-          <w:rFonts w:eastAsia="MS Mincho"/>
-        </w:rPr>
-      </w:pPr>
-      <w:r>
-        <w:rPr>
-          <w:rFonts w:eastAsia="MS Mincho"/>
-          <w:b/>
-          <w:bCs/>
-        </w:rPr>
-        <w:t xml:space="preserve">TUBE SPECIALTIES COMPANY</w:t>
-      </w:r>
-      <w:r>
-        <w:rPr>
-          <w:rFonts w:eastAsia="MS Mincho"/>
-          <w:b/>
-          <w:bCs/>
-        </w:rPr>
-        <w:t/>
-      </w:r>
-      <w:r>
-        <w:rPr>
-          <w:rFonts w:eastAsia="MS Mincho"/>
-          <w:b/>
-          <w:bCs/>
-        </w:rPr>
-        <w:t xml:space="preserve"> </w:t>
-      </w:r>
-      <w:r>
-        <w:rPr>
-          <w:rFonts w:eastAsia="MS Mincho"/>
-          <w:b/>
-          <w:bCs/>
-        </w:rPr>
-        <w:t xml:space="preserve">Statesville, NC</w:t>
-      </w:r>
-      <w:r>
-        <w:rPr>
-          <w:rFonts w:eastAsia="MS Mincho"/>
-        </w:rPr>
-        <w:tab/>
-      </w:r>
-      <w:r>
-        <w:rPr>
-          <w:rFonts w:eastAsia="MS Mincho"/>
-          <w:b/>
-          <w:bCs/>
-        </w:rPr>
-        <w:t xml:space="preserve">July 2016</w:t>
-      </w:r>
-      <w:proofErr w:type="spellStart"/>
-      <w:r>
-        <w:rPr>
-          <w:rFonts w:eastAsia="MS Mincho"/>
-          <w:b/>
-          <w:bCs/>
-        </w:rPr>
-        <w:t/>
-      </w:r>
-      <w:proofErr w:type="spellEnd"/>
-      <w:r>
-        <w:rPr>
-          <w:rFonts w:eastAsia="MS Mincho"/>
-          <w:b/>
-          <w:bCs/>
-        </w:rPr>
-        <w:t xml:space="preserve"> – December 2018</w:t>
-      </w:r>
-      <w:proofErr w:type="spellStart"/>
-      <w:r>
-        <w:rPr>
-          <w:rFonts w:eastAsia="MS Mincho"/>
-          <w:b/>
-          <w:bCs/>
-        </w:rPr>
-        <w:t/>
-      </w:r>
-      <w:proofErr w:type="spellEnd"/>
-      <w:r>
-        <w:rPr>
-          <w:rFonts w:eastAsia="MS Mincho"/>
-          <w:b/>
-          <w:bCs/>
-        </w:rPr>
-        <w:t/>
-      </w:r>
-    </w:p>
-    <w:p>
-      <w:pPr>
-        <w:tabs>
-          <w:tab w:val="left" w:pos="8460"/>
-        </w:tabs>
-        <w:rPr>
-          <w:rFonts w:eastAsia="MS Mincho"/>
-          <w:b/>
-          <w:bCs/>
-        </w:rPr>
-      </w:pPr>
-      <w:r>
-        <w:rPr>
-          <w:rFonts w:eastAsia="MS Mincho"/>
-          <w:b/>
-          <w:bCs/>
-        </w:rPr>
-        <w:t xml:space="preserve">Powder Coat Painter</w:t>
-      </w:r>
-      <w:r>
-        <w:rPr>
-          <w:rFonts w:eastAsia="MS Mincho"/>
-          <w:b/>
-          <w:bCs/>
-        </w:rPr>
-        <w:t/>
-      </w:r>
-      <w:r>
-        <w:rPr>
-          <w:rFonts w:eastAsia="MS Mincho"/>
-          <w:b/>
-          <w:bCs/>
-        </w:rPr>
-        <w:t/>
-      </w:r>
-    </w:p>
-    <w:p>
-      <w:pPr>
-        <w:pStyle w:val="ListParagraph"/>
-        <w:numPr>
-          <w:ilvl w:val="0"/>
-          <w:numId w:val="5"/>
-        </w:numPr>
-        <w:tabs>
-          <w:tab w:val="left" w:pos="8460"/>
-        </w:tabs>
-        <w:rPr>
-          <w:rFonts w:eastAsia="MS Mincho"/>
-        </w:rPr>
-      </w:pPr>
-      <w:r>
-        <w:rPr>
-          <w:rFonts w:eastAsia="MS Mincho"/>
-        </w:rPr>
-        <w:t xml:space="preserve">Powder coated truck parts</w:t>
-      </w:r>
-    </w:p>
-    <w:p>
-      <w:pPr>
-        <w:pStyle w:val="ListParagraph"/>
-        <w:numPr>
-          <w:ilvl w:val="0"/>
-          <w:numId w:val="5"/>
-        </w:numPr>
-        <w:tabs>
-          <w:tab w:val="left" w:pos="8460"/>
-        </w:tabs>
-        <w:rPr>
-          <w:rFonts w:eastAsia="MS Mincho"/>
-        </w:rPr>
-      </w:pPr>
-      <w:r>
-        <w:rPr>
-          <w:rFonts w:eastAsia="MS Mincho"/>
-        </w:rPr>
-        <w:t xml:space="preserve">Loaded parts onto trucks using forklift</w:t>
-      </w:r>
-    </w:p>
-    <w:p>
-      <w:pPr>
-        <w:tabs>
-          <w:tab w:val="left" w:pos="8460"/>
-        </w:tabs>
-        <w:rPr>
-          <w:rFonts w:eastAsia="MS Mincho"/>
-        </w:rPr>
-      </w:pPr>
-    </w:p>
-    <w:p>
-      <w:pPr>
-        <w:tabs>
-          <w:tab w:val="left" w:pos="8010"/>
-        </w:tabs>
-        <w:rPr>
-          <w:rFonts w:eastAsia="MS Mincho"/>
-        </w:rPr>
-      </w:pPr>
-      <w:r>
-        <w:rPr>
-          <w:rFonts w:eastAsia="MS Mincho"/>
-          <w:b/>
-          <w:bCs/>
-        </w:rPr>
-        <w:t xml:space="preserve">AmesburyTruth</w:t>
-      </w:r>
-      <w:r>
-        <w:rPr>
-          <w:rFonts w:eastAsia="MS Mincho"/>
-          <w:b/>
-          <w:bCs/>
-        </w:rPr>
-        <w:t/>
-      </w:r>
-      <w:r>
-        <w:rPr>
-          <w:rFonts w:eastAsia="MS Mincho"/>
-          <w:b/>
-          <w:bCs/>
-        </w:rPr>
-        <w:t xml:space="preserve"> </w:t>
-      </w:r>
-      <w:r>
-        <w:rPr>
-          <w:rFonts w:eastAsia="MS Mincho"/>
-          <w:b/>
-          <w:bCs/>
-        </w:rPr>
-        <w:t xml:space="preserve">Statesville, NC</w:t>
-      </w:r>
-      <w:r>
-        <w:rPr>
-          <w:rFonts w:eastAsia="MS Mincho"/>
-        </w:rPr>
-        <w:tab/>
-      </w:r>
-      <w:r>
-        <w:rPr>
-          <w:rFonts w:eastAsia="MS Mincho"/>
-          <w:b/>
-          <w:bCs/>
-        </w:rPr>
-        <w:t xml:space="preserve">February 2014</w:t>
-      </w:r>
-      <w:proofErr w:type="spellStart"/>
-      <w:r>
-        <w:rPr>
-          <w:rFonts w:eastAsia="MS Mincho"/>
-          <w:b/>
-          <w:bCs/>
-        </w:rPr>
-        <w:t/>
-      </w:r>
-      <w:proofErr w:type="spellEnd"/>
-      <w:r>
-        <w:rPr>
-          <w:rFonts w:eastAsia="MS Mincho"/>
-          <w:b/>
-          <w:bCs/>
-        </w:rPr>
-        <w:t xml:space="preserve"> – March 2016</w:t>
-      </w:r>
-      <w:proofErr w:type="spellStart"/>
-      <w:r>
-        <w:rPr>
-          <w:rFonts w:eastAsia="MS Mincho"/>
-          <w:b/>
-          <w:bCs/>
-        </w:rPr>
-        <w:t/>
-      </w:r>
-      <w:proofErr w:type="spellEnd"/>
-      <w:r>
-        <w:rPr>
-          <w:rFonts w:eastAsia="MS Mincho"/>
-          <w:b/>
-          <w:bCs/>
-        </w:rPr>
-        <w:t/>
-      </w:r>
-    </w:p>
-    <w:p>
-      <w:pPr>
-        <w:tabs>
-          <w:tab w:val="left" w:pos="8460"/>
-        </w:tabs>
-        <w:rPr>
-          <w:rFonts w:eastAsia="MS Mincho"/>
-          <w:b/>
-          <w:bCs/>
-        </w:rPr>
-      </w:pPr>
-      <w:r>
-        <w:rPr>
-          <w:rFonts w:eastAsia="MS Mincho"/>
-          <w:b/>
-          <w:bCs/>
-        </w:rPr>
-        <w:t xml:space="preserve">Machine Operator</w:t>
-      </w:r>
-      <w:r>
-        <w:rPr>
-          <w:rFonts w:eastAsia="MS Mincho"/>
-          <w:b/>
-          <w:bCs/>
-        </w:rPr>
-        <w:t/>
-      </w:r>
-      <w:r>
-        <w:rPr>
-          <w:rFonts w:eastAsia="MS Mincho"/>
-          <w:b/>
-          <w:bCs/>
-        </w:rPr>
-        <w:t/>
-      </w:r>
-    </w:p>
-    <w:p>
-      <w:pPr>
-        <w:pStyle w:val="ListParagraph"/>
-        <w:numPr>
-          <w:ilvl w:val="0"/>
-          <w:numId w:val="5"/>
-        </w:numPr>
-        <w:tabs>
-          <w:tab w:val="left" w:pos="8460"/>
-        </w:tabs>
-        <w:rPr>
-          <w:rFonts w:eastAsia="MS Mincho"/>
-        </w:rPr>
-      </w:pPr>
-      <w:r>
-        <w:rPr>
-          <w:rFonts w:eastAsia="MS Mincho"/>
-        </w:rPr>
-        <w:t xml:space="preserve">Operated a coiler machine to make springs</w:t>
-      </w:r>
-    </w:p>
-    <w:p>
-      <w:pPr>
-        <w:pStyle w:val="ListParagraph"/>
-        <w:numPr>
-          <w:ilvl w:val="0"/>
-          <w:numId w:val="5"/>
-        </w:numPr>
-        <w:tabs>
-          <w:tab w:val="left" w:pos="8460"/>
-        </w:tabs>
-        <w:rPr>
-          <w:rFonts w:eastAsia="MS Mincho"/>
-        </w:rPr>
-      </w:pPr>
-      <w:r>
-        <w:rPr>
-          <w:rFonts w:eastAsia="MS Mincho"/>
-        </w:rPr>
-        <w:t xml:space="preserve">Heat treated springs</w:t>
-      </w:r>
-    </w:p>
-    <w:p>
-      <w:pPr>
-        <w:pStyle w:val="ListParagraph"/>
-        <w:numPr>
-          <w:ilvl w:val="0"/>
-          <w:numId w:val="5"/>
-        </w:numPr>
-        <w:tabs>
-          <w:tab w:val="left" w:pos="8460"/>
-        </w:tabs>
-        <w:rPr>
-          <w:rFonts w:eastAsia="MS Mincho"/>
-        </w:rPr>
-      </w:pPr>
-      <w:r>
-        <w:rPr>
-          <w:rFonts w:eastAsia="MS Mincho"/>
-        </w:rPr>
-        <w:t xml:space="preserve">Loaded springs onto trailers using forklift</w:t>
-      </w:r>
-    </w:p>
-    <w:p>
-      <w:pPr>
-        <w:tabs>
-          <w:tab w:val="left" w:pos="8460"/>
-        </w:tabs>
-        <w:rPr>
-          <w:rFonts w:eastAsia="MS Mincho"/>
-        </w:rPr>
-      </w:pPr>
-    </w:p>
-    <w:p>
-      <w:pPr>
-        <w:tabs>
-          <w:tab w:val="left" w:pos="8010"/>
-        </w:tabs>
-        <w:rPr>
-          <w:rFonts w:eastAsia="MS Mincho"/>
-        </w:rPr>
-      </w:pPr>
-      <w:r>
-        <w:rPr>
-          <w:rFonts w:eastAsia="MS Mincho"/>
-          <w:b/>
-          <w:bCs/>
-        </w:rPr>
-        <w:t xml:space="preserve">Lee Spring</w:t>
-      </w:r>
-      <w:r>
-        <w:rPr>
-          <w:rFonts w:eastAsia="MS Mincho"/>
-          <w:b/>
-          <w:bCs/>
-        </w:rPr>
-        <w:t/>
-      </w:r>
-      <w:r>
-        <w:rPr>
-          <w:rFonts w:eastAsia="MS Mincho"/>
-          <w:b/>
-          <w:bCs/>
-        </w:rPr>
-        <w:t xml:space="preserve"> </w:t>
-      </w:r>
-      <w:r>
-        <w:rPr>
-          <w:rFonts w:eastAsia="MS Mincho"/>
-          <w:b/>
-          <w:bCs/>
-        </w:rPr>
-        <w:t xml:space="preserve">Greensboro, NC</w:t>
-      </w:r>
-      <w:r>
-        <w:rPr>
-          <w:rFonts w:eastAsia="MS Mincho"/>
-        </w:rPr>
-        <w:tab/>
-      </w:r>
-      <w:r>
-        <w:rPr>
-          <w:rFonts w:eastAsia="MS Mincho"/>
-          <w:b/>
-          <w:bCs/>
-        </w:rPr>
-        <w:t xml:space="preserve">September 2012</w:t>
-      </w:r>
-      <w:proofErr w:type="spellStart"/>
-      <w:r>
-        <w:rPr>
-          <w:rFonts w:eastAsia="MS Mincho"/>
-          <w:b/>
-          <w:bCs/>
-        </w:rPr>
-        <w:t/>
-      </w:r>
-      <w:proofErr w:type="spellEnd"/>
-      <w:r>
-        <w:rPr>
-          <w:rFonts w:eastAsia="MS Mincho"/>
-          <w:b/>
-          <w:bCs/>
-        </w:rPr>
-        <w:t xml:space="preserve"> – November 2013</w:t>
-      </w:r>
-      <w:proofErr w:type="spellStart"/>
-      <w:r>
-        <w:rPr>
-          <w:rFonts w:eastAsia="MS Mincho"/>
-          <w:b/>
-          <w:bCs/>
-        </w:rPr>
-        <w:t/>
-      </w:r>
-      <w:proofErr w:type="spellEnd"/>
-      <w:r>
-        <w:rPr>
-          <w:rFonts w:eastAsia="MS Mincho"/>
-          <w:b/>
-          <w:bCs/>
-        </w:rPr>
-        <w:t/>
-      </w:r>
-    </w:p>
-    <w:p>
-      <w:pPr>
-        <w:tabs>
-          <w:tab w:val="left" w:pos="8460"/>
-        </w:tabs>
-        <w:rPr>
-          <w:rFonts w:eastAsia="MS Mincho"/>
-          <w:b/>
-          <w:bCs/>
-        </w:rPr>
-      </w:pPr>
-      <w:r>
-        <w:rPr>
-          <w:rFonts w:eastAsia="MS Mincho"/>
-          <w:b/>
-          <w:bCs/>
-        </w:rPr>
-        <w:t xml:space="preserve">Machine Operator and Forklift Driver</w:t>
-      </w:r>
-      <w:r>
-        <w:rPr>
-          <w:rFonts w:eastAsia="MS Mincho"/>
-          <w:b/>
-          <w:bCs/>
-        </w:rPr>
-        <w:t/>
-      </w:r>
-      <w:r>
-        <w:rPr>
-          <w:rFonts w:eastAsia="MS Mincho"/>
-          <w:b/>
-          <w:bCs/>
-        </w:rPr>
-        <w:t/>
-      </w:r>
-    </w:p>
-    <w:p>
-      <w:pPr>
-        <w:pStyle w:val="ListParagraph"/>
-        <w:numPr>
-          <w:ilvl w:val="0"/>
-          <w:numId w:val="5"/>
-        </w:numPr>
-        <w:tabs>
-          <w:tab w:val="left" w:pos="8460"/>
-        </w:tabs>
-        <w:rPr>
-          <w:rFonts w:eastAsia="MS Mincho"/>
-        </w:rPr>
-      </w:pPr>
-      <w:r>
-        <w:rPr>
-          <w:rFonts w:eastAsia="MS Mincho"/>
-        </w:rPr>
-        <w:t xml:space="preserve">Operated a grinder machine</w:t>
-      </w:r>
-    </w:p>
-    <w:p>
-      <w:pPr>
-        <w:pStyle w:val="ListParagraph"/>
-        <w:numPr>
-          <w:ilvl w:val="0"/>
-          <w:numId w:val="5"/>
-        </w:numPr>
-        <w:tabs>
-          <w:tab w:val="left" w:pos="8460"/>
-        </w:tabs>
-        <w:rPr>
-          <w:rFonts w:eastAsia="MS Mincho"/>
-        </w:rPr>
-      </w:pPr>
-      <w:r>
-        <w:rPr>
-          <w:rFonts w:eastAsia="MS Mincho"/>
-        </w:rPr>
-        <w:t xml:space="preserve">Operated a forklift</w:t>
-      </w:r>
-    </w:p>
-    <w:p>
-      <w:pPr>
-        <w:tabs>
-          <w:tab w:val="left" w:pos="8460"/>
-        </w:tabs>
-        <w:rPr>
-          <w:rFonts w:eastAsia="MS Mincho"/>
-        </w:rPr>
-      </w:pPr>
-    </w:p>
-    <w:p>
-      <w:pPr>
-        <w:tabs>
-          <w:tab w:val="left" w:pos="8010"/>
-        </w:tabs>
-        <w:rPr>
-          <w:rFonts w:eastAsia="MS Mincho"/>
-        </w:rPr>
-      </w:pPr>
-      <w:r>
-        <w:rPr>
-          <w:rFonts w:eastAsia="MS Mincho"/>
-          <w:b/>
-          <w:bCs/>
-        </w:rPr>
-        <w:t xml:space="preserve">Rockwell Collins</w:t>
-      </w:r>
-      <w:r>
-        <w:rPr>
-          <w:rFonts w:eastAsia="MS Mincho"/>
-          <w:b/>
-          <w:bCs/>
-        </w:rPr>
-        <w:t/>
-      </w:r>
-      <w:r>
-        <w:rPr>
-          <w:rFonts w:eastAsia="MS Mincho"/>
-          <w:b/>
-          <w:bCs/>
-        </w:rPr>
-        <w:t xml:space="preserve"> </w:t>
-      </w:r>
-      <w:r>
-        <w:rPr>
-          <w:rFonts w:eastAsia="MS Mincho"/>
-          <w:b/>
-          <w:bCs/>
-        </w:rPr>
-        <w:t xml:space="preserve">Dallas, TX</w:t>
-      </w:r>
-      <w:r>
-        <w:rPr>
-          <w:rFonts w:eastAsia="MS Mincho"/>
-        </w:rPr>
-        <w:tab/>
-      </w:r>
-      <w:r>
-        <w:rPr>
-          <w:rFonts w:eastAsia="MS Mincho"/>
-          <w:b/>
-          <w:bCs/>
-        </w:rPr>
-        <w:t xml:space="preserve">February 2007</w:t>
-      </w:r>
-      <w:proofErr w:type="spellStart"/>
-      <w:r>
-        <w:rPr>
-          <w:rFonts w:eastAsia="MS Mincho"/>
-          <w:b/>
-          <w:bCs/>
-        </w:rPr>
-        <w:t/>
-      </w:r>
-      <w:proofErr w:type="spellEnd"/>
-      <w:r>
-        <w:rPr>
-          <w:rFonts w:eastAsia="MS Mincho"/>
-          <w:b/>
-          <w:bCs/>
-        </w:rPr>
-        <w:t xml:space="preserve"> – June 2012</w:t>
-      </w:r>
-      <w:proofErr w:type="spellStart"/>
-      <w:r>
-        <w:rPr>
-          <w:rFonts w:eastAsia="MS Mincho"/>
-          <w:b/>
-          <w:bCs/>
-        </w:rPr>
-        <w:t/>
-      </w:r>
-      <w:proofErr w:type="spellEnd"/>
-      <w:r>
-        <w:rPr>
-          <w:rFonts w:eastAsia="MS Mincho"/>
-          <w:b/>
-          <w:bCs/>
-        </w:rPr>
-        <w:t/>
-      </w:r>
-    </w:p>
-    <w:p>
-      <w:pPr>
-        <w:tabs>
-          <w:tab w:val="left" w:pos="8460"/>
-        </w:tabs>
-        <w:rPr>
-          <w:rFonts w:eastAsia="MS Mincho"/>
-          <w:b/>
-          <w:bCs/>
-        </w:rPr>
-      </w:pPr>
-      <w:r>
-        <w:rPr>
-          <w:rFonts w:eastAsia="MS Mincho"/>
-          <w:b/>
-          <w:bCs/>
-        </w:rPr>
-        <w:t xml:space="preserve">ElectroMechanical Assembler</w:t>
-      </w:r>
-      <w:r>
-        <w:rPr>
-          <w:rFonts w:eastAsia="MS Mincho"/>
-          <w:b/>
-          <w:bCs/>
-        </w:rPr>
-        <w:t/>
-      </w:r>
-      <w:r>
-        <w:rPr>
-          <w:rFonts w:eastAsia="MS Mincho"/>
-          <w:b/>
-          <w:bCs/>
-        </w:rPr>
-        <w:t/>
-      </w:r>
-    </w:p>
-    <w:p>
-      <w:pPr>
-        <w:pStyle w:val="ListParagraph"/>
-        <w:numPr>
-          <w:ilvl w:val="0"/>
-          <w:numId w:val="5"/>
-        </w:numPr>
-        <w:tabs>
-          <w:tab w:val="left" w:pos="8460"/>
-        </w:tabs>
-        <w:rPr>
-          <w:rFonts w:eastAsia="MS Mincho"/>
-        </w:rPr>
-      </w:pPr>
-      <w:r>
-        <w:rPr>
-          <w:rFonts w:eastAsia="MS Mincho"/>
-        </w:rPr>
-        <w:t xml:space="preserve">Built electro boards for military airplanes</w:t>
-      </w:r>
-    </w:p>
-    <w:p>
-      <w:pPr>
-        <w:pStyle w:val="ListParagraph"/>
-        <w:numPr>
-          <w:ilvl w:val="0"/>
-          <w:numId w:val="5"/>
-        </w:numPr>
-        <w:tabs>
-          <w:tab w:val="left" w:pos="8460"/>
-        </w:tabs>
-        <w:rPr>
-          <w:rFonts w:eastAsia="MS Mincho"/>
-        </w:rPr>
-      </w:pPr>
-      <w:r>
-        <w:rPr>
-          <w:rFonts w:eastAsia="MS Mincho"/>
-        </w:rPr>
-        <w:t xml:space="preserve">Soldered wires and cables</w:t>
-      </w:r>
-    </w:p>
-    <w:p>
-      <w:pPr>
-        <w:tabs>
-          <w:tab w:val="left" w:pos="8460"/>
-        </w:tabs>
-        <w:rPr>
-          <w:rFonts w:eastAsia="MS Mincho"/>
-        </w:rPr>
-      </w:pPr>
-    </w:p>
-    <w:p>
-      <w:pPr>
-        <w:tabs>
-          <w:tab w:val="left" w:pos="8010"/>
-        </w:tabs>
-        <w:rPr>
-          <w:rFonts w:eastAsia="MS Mincho"/>
-        </w:rPr>
-      </w:pPr>
-      <w:r>
-        <w:rPr>
-          <w:rFonts w:eastAsia="MS Mincho"/>
-          <w:b/>
-          <w:bCs/>
-        </w:rPr>
-        <w:t xml:space="preserve">Move Star</w:t>
-      </w:r>
-      <w:r>
-        <w:rPr>
-          <w:rFonts w:eastAsia="MS Mincho"/>
-          <w:b/>
-          <w:bCs/>
-        </w:rPr>
-        <w:t/>
-      </w:r>
-      <w:r>
-        <w:rPr>
-          <w:rFonts w:eastAsia="MS Mincho"/>
-          <w:b/>
-          <w:bCs/>
-        </w:rPr>
-        <w:t xml:space="preserve"> </w:t>
-      </w:r>
-      <w:r>
-        <w:rPr>
-          <w:rFonts w:eastAsia="MS Mincho"/>
-          <w:b/>
-          <w:bCs/>
-        </w:rPr>
-        <w:t xml:space="preserve">Dallas, TX</w:t>
-      </w:r>
-      <w:r>
-        <w:rPr>
-          <w:rFonts w:eastAsia="MS Mincho"/>
-        </w:rPr>
-        <w:tab/>
-      </w:r>
-      <w:r>
-        <w:rPr>
-          <w:rFonts w:eastAsia="MS Mincho"/>
-          <w:b/>
-          <w:bCs/>
-        </w:rPr>
-        <w:t xml:space="preserve">September 2006</w:t>
-      </w:r>
-      <w:proofErr w:type="spellStart"/>
-      <w:r>
-        <w:rPr>
-          <w:rFonts w:eastAsia="MS Mincho"/>
-          <w:b/>
-          <w:bCs/>
-        </w:rPr>
-        <w:t/>
-      </w:r>
-      <w:proofErr w:type="spellEnd"/>
-      <w:r>
-        <w:rPr>
-          <w:rFonts w:eastAsia="MS Mincho"/>
-          <w:b/>
-          <w:bCs/>
-        </w:rPr>
-        <w:t xml:space="preserve"> – January 2007</w:t>
-      </w:r>
-      <w:proofErr w:type="spellStart"/>
-      <w:r>
-        <w:rPr>
-          <w:rFonts w:eastAsia="MS Mincho"/>
-          <w:b/>
-          <w:bCs/>
-        </w:rPr>
-        <w:t/>
-      </w:r>
-      <w:proofErr w:type="spellEnd"/>
-      <w:r>
-        <w:rPr>
-          <w:rFonts w:eastAsia="MS Mincho"/>
-          <w:b/>
-          <w:bCs/>
-        </w:rPr>
-        <w:t/>
-      </w:r>
-    </w:p>
-    <w:p>
-      <w:pPr>
-        <w:tabs>
-          <w:tab w:val="left" w:pos="8460"/>
-        </w:tabs>
-        <w:rPr>
-          <w:rFonts w:eastAsia="MS Mincho"/>
-          <w:b/>
-          <w:bCs/>
-        </w:rPr>
-      </w:pPr>
-      <w:r>
-        <w:rPr>
-          <w:rFonts w:eastAsia="MS Mincho"/>
-          <w:b/>
-          <w:bCs/>
-        </w:rPr>
-        <w:t xml:space="preserve">Mover</w:t>
-      </w:r>
-      <w:r>
-        <w:rPr>
-          <w:rFonts w:eastAsia="MS Mincho"/>
-          <w:b/>
-          <w:bCs/>
-        </w:rPr>
-        <w:t/>
-      </w:r>
-      <w:r>
-        <w:rPr>
-          <w:rFonts w:eastAsia="MS Mincho"/>
-          <w:b/>
-          <w:bCs/>
-        </w:rPr>
-        <w:t/>
-      </w:r>
-    </w:p>
-    <w:p>
-      <w:pPr>
-        <w:pStyle w:val="ListParagraph"/>
-        <w:numPr>
-          <w:ilvl w:val="0"/>
-          <w:numId w:val="5"/>
-        </w:numPr>
-        <w:tabs>
-          <w:tab w:val="left" w:pos="8460"/>
-        </w:tabs>
-        <w:rPr>
-          <w:rFonts w:eastAsia="MS Mincho"/>
-        </w:rPr>
-      </w:pPr>
-      <w:r>
-        <w:rPr>
-          <w:rFonts w:eastAsia="MS Mincho"/>
-        </w:rPr>
-        <w:t xml:space="preserve">Assisted with moving household items</w:t>
-      </w:r>
-    </w:p>
-    <w:p>
-      <w:pPr>
-        <w:pStyle w:val="ListParagraph"/>
-        <w:numPr>
-          <w:ilvl w:val="0"/>
-          <w:numId w:val="5"/>
-        </w:numPr>
-        <w:tabs>
-          <w:tab w:val="left" w:pos="8460"/>
-        </w:tabs>
-        <w:rPr>
-          <w:rFonts w:eastAsia="MS Mincho"/>
-        </w:rPr>
-      </w:pPr>
-      <w:r>
-        <w:rPr>
-          <w:rFonts w:eastAsia="MS Mincho"/>
-        </w:rPr>
-        <w:t xml:space="preserve">Worked with retired firefighters</w:t>
-      </w:r>
-    </w:p>
-    <w:p>
-      <w:pPr>
-        <w:tabs>
-          <w:tab w:val="left" w:pos="8460"/>
-        </w:tabs>
-        <w:rPr>
-          <w:rFonts w:eastAsia="MS Mincho"/>
-        </w:rPr>
-      </w:pPr>
-    </w:p>
-    <w:p>
-      <w:pPr>
-        <w:tabs>
-          <w:tab w:val="left" w:pos="8010"/>
-        </w:tabs>
-        <w:rPr>
-          <w:rFonts w:eastAsia="MS Mincho"/>
-        </w:rPr>
-      </w:pPr>
-      <w:r>
-        <w:rPr>
-          <w:rFonts w:eastAsia="MS Mincho"/>
-          <w:b/>
-          <w:bCs/>
-        </w:rPr>
-        <w:t xml:space="preserve">United Parcel Service (UPS)</w:t>
-      </w:r>
-      <w:r>
-        <w:rPr>
-          <w:rFonts w:eastAsia="MS Mincho"/>
-          <w:b/>
-          <w:bCs/>
-        </w:rPr>
-        <w:t/>
-      </w:r>
-      <w:r>
-        <w:rPr>
-          <w:rFonts w:eastAsia="MS Mincho"/>
-          <w:b/>
-          <w:bCs/>
-        </w:rPr>
-        <w:t xml:space="preserve"> </w:t>
-      </w:r>
-      <w:r>
-        <w:rPr>
-          <w:rFonts w:eastAsia="MS Mincho"/>
-          <w:b/>
-          <w:bCs/>
-        </w:rPr>
-        <w:t xml:space="preserve">Greensboro, NC</w:t>
-      </w:r>
-      <w:r>
-        <w:rPr>
-          <w:rFonts w:eastAsia="MS Mincho"/>
-        </w:rPr>
-        <w:tab/>
-      </w:r>
-      <w:r>
-        <w:rPr>
-          <w:rFonts w:eastAsia="MS Mincho"/>
-          <w:b/>
-          <w:bCs/>
-        </w:rPr>
-        <w:t xml:space="preserve">August 1998</w:t>
-      </w:r>
-      <w:proofErr w:type="spellStart"/>
-      <w:r>
-        <w:rPr>
-          <w:rFonts w:eastAsia="MS Mincho"/>
-          <w:b/>
-          <w:bCs/>
-        </w:rPr>
-        <w:t/>
-      </w:r>
-      <w:proofErr w:type="spellEnd"/>
-      <w:r>
-        <w:rPr>
-          <w:rFonts w:eastAsia="MS Mincho"/>
-          <w:b/>
-          <w:bCs/>
-        </w:rPr>
-        <w:t xml:space="preserve"> – October 2005</w:t>
-      </w:r>
-      <w:proofErr w:type="spellStart"/>
-      <w:r>
-        <w:rPr>
-          <w:rFonts w:eastAsia="MS Mincho"/>
-          <w:b/>
-          <w:bCs/>
-        </w:rPr>
-        <w:t/>
-      </w:r>
-      <w:proofErr w:type="spellEnd"/>
-      <w:r>
-        <w:rPr>
-          <w:rFonts w:eastAsia="MS Mincho"/>
-          <w:b/>
-          <w:bCs/>
-        </w:rPr>
-        <w:t/>
-      </w:r>
-    </w:p>
-    <w:p>
-      <w:pPr>
-        <w:tabs>
-          <w:tab w:val="left" w:pos="8460"/>
-        </w:tabs>
-        <w:rPr>
-          <w:rFonts w:eastAsia="MS Mincho"/>
-          <w:b/>
-          <w:bCs/>
-        </w:rPr>
-      </w:pPr>
-      <w:r>
-        <w:rPr>
-          <w:rFonts w:eastAsia="MS Mincho"/>
-          <w:b/>
-          <w:bCs/>
-        </w:rPr>
-        <w:t xml:space="preserve">UPS Package Handler</w:t>
-      </w:r>
-      <w:r>
-        <w:rPr>
-          <w:rFonts w:eastAsia="MS Mincho"/>
-          <w:b/>
-          <w:bCs/>
-        </w:rPr>
-        <w:t/>
-      </w:r>
-      <w:r>
-        <w:rPr>
-          <w:rFonts w:eastAsia="MS Mincho"/>
-          <w:b/>
-          <w:bCs/>
-        </w:rPr>
-        <w:t/>
-      </w:r>
-    </w:p>
-    <w:p>
-      <w:pPr>
-        <w:pStyle w:val="ListParagraph"/>
-        <w:numPr>
-          <w:ilvl w:val="0"/>
-          <w:numId w:val="5"/>
-        </w:numPr>
-        <w:tabs>
-          <w:tab w:val="left" w:pos="8460"/>
-        </w:tabs>
-        <w:rPr>
-          <w:rFonts w:eastAsia="MS Mincho"/>
-        </w:rPr>
-      </w:pPr>
-      <w:r>
-        <w:rPr>
-          <w:rFonts w:eastAsia="MS Mincho"/>
-        </w:rPr>
-        <w:t xml:space="preserve">Loaded and unloaded trucks</w:t>
-      </w:r>
-    </w:p>
-    <w:p>
-      <w:pPr>
-        <w:pStyle w:val="ListParagraph"/>
-        <w:numPr>
-          <w:ilvl w:val="0"/>
-          <w:numId w:val="5"/>
-        </w:numPr>
-        <w:tabs>
-          <w:tab w:val="left" w:pos="8460"/>
-        </w:tabs>
-        <w:rPr>
-          <w:rFonts w:eastAsia="MS Mincho"/>
-        </w:rPr>
-      </w:pPr>
-      <w:r>
-        <w:rPr>
-          <w:rFonts w:eastAsia="MS Mincho"/>
-        </w:rPr>
-        <w:t xml:space="preserve">Sorted packages by different area codes</w:t>
+        <w:t xml:space="preserve">Operated forklift to move and transport merchandise within the warehouse.</w:t>
       </w:r>
     </w:p>
     <w:p>
@@ -2665,7 +1193,7 @@
         <w:sz w:val="32"/>
         <w:szCs w:val="32"/>
       </w:rPr>
-      <w:t xml:space="preserve"> Stephon Staples</w:t>
+      <w:t xml:space="preserve"> Franzisca Crossley</w:t>
     </w:r>
   </w:p>
   <w:p>

</xml_diff>